<commit_message>
Documento de Visão Pronto
</commit_message>
<xml_diff>
--- a/Documento de Visão Geral do Projeto/Documento de Visão.docx
+++ b/Documento de Visão Geral do Projeto/Documento de Visão.docx
@@ -1,8 +1,11 @@
 
 <file path=word/document.xml><?xml version="1.0" encoding="utf-8"?>
-<w:document xmlns:wpc="http://schemas.microsoft.com/office/word/2010/wordprocessingCanvas" xmlns:cx="http://schemas.microsoft.com/office/drawing/2014/chartex" xmlns:cx1="http://schemas.microsoft.com/office/drawing/2015/9/8/chartex" xmlns:cx2="http://schemas.microsoft.com/office/drawing/2015/10/21/chartex" xmlns:cx3="http://schemas.microsoft.com/office/drawing/2016/5/9/chartex" xmlns:cx4="http://schemas.microsoft.com/office/drawing/2016/5/10/chartex" xmlns:cx5="http://schemas.microsoft.com/office/drawing/2016/5/11/chartex" xmlns:cx6="http://schemas.microsoft.com/office/drawing/2016/5/12/chartex" xmlns:cx7="http://schemas.microsoft.com/office/drawing/2016/5/13/chartex" xmlns:cx8="http://schemas.microsoft.com/office/drawing/2016/5/14/chartex" xmlns:mc="http://schemas.openxmlformats.org/markup-compatibility/2006" xmlns:aink="http://schemas.microsoft.com/office/drawing/2016/ink" xmlns:am3d="http://schemas.microsoft.com/office/drawing/2017/model3d" xmlns:o="urn:schemas-microsoft-com:office:office" xmlns:r="http://schemas.openxmlformats.org/officeDocument/2006/relationships" xmlns:m="http://schemas.openxmlformats.org/officeDocument/2006/math" xmlns:v="urn:schemas-microsoft-com:vml" xmlns:wp14="http://schemas.microsoft.com/office/word/2010/wordprocessingDrawing" xmlns:wp="http://schemas.openxmlformats.org/drawingml/2006/wordprocessingDrawing" xmlns:w10="urn:schemas-microsoft-com:office:word" xmlns:w="http://schemas.openxmlformats.org/wordprocessingml/2006/main" xmlns:w14="http://schemas.microsoft.com/office/word/2010/wordml" xmlns:w15="http://schemas.microsoft.com/office/word/2012/wordml" xmlns:w16cid="http://schemas.microsoft.com/office/word/2016/wordml/cid" xmlns:w16se="http://schemas.microsoft.com/office/word/2015/wordml/symex" xmlns:wpg="http://schemas.microsoft.com/office/word/2010/wordprocessingGroup" xmlns:wpi="http://schemas.microsoft.com/office/word/2010/wordprocessingInk" xmlns:wne="http://schemas.microsoft.com/office/word/2006/wordml" xmlns:wps="http://schemas.microsoft.com/office/word/2010/wordprocessingShape" mc:Ignorable="w14 w15 w16se w16cid wp14">
+<w:document xmlns:wpc="http://schemas.microsoft.com/office/word/2010/wordprocessingCanvas" xmlns:mo="http://schemas.microsoft.com/office/mac/office/2008/main" xmlns:mc="http://schemas.openxmlformats.org/markup-compatibility/2006" xmlns:mv="urn:schemas-microsoft-com:mac:vml" xmlns:o="urn:schemas-microsoft-com:office:office" xmlns:r="http://schemas.openxmlformats.org/officeDocument/2006/relationships" xmlns:m="http://schemas.openxmlformats.org/officeDocument/2006/math" xmlns:v="urn:schemas-microsoft-com:vml" xmlns:wp14="http://schemas.microsoft.com/office/word/2010/wordprocessingDrawing" xmlns:wp="http://schemas.openxmlformats.org/drawingml/2006/wordprocessingDrawing" xmlns:w10="urn:schemas-microsoft-com:office:word" xmlns:w="http://schemas.openxmlformats.org/wordprocessingml/2006/main" xmlns:w14="http://schemas.microsoft.com/office/word/2010/wordml" xmlns:w15="http://schemas.microsoft.com/office/word/2012/wordml" xmlns:wpg="http://schemas.microsoft.com/office/word/2010/wordprocessingGroup" xmlns:wpi="http://schemas.microsoft.com/office/word/2010/wordprocessingInk" xmlns:wne="http://schemas.microsoft.com/office/word/2006/wordml" xmlns:wps="http://schemas.microsoft.com/office/word/2010/wordprocessingShape" mc:Ignorable="w14 w15 wp14">
   <w:body>
-    <w:p/>
+    <w:p>
+      <w:bookmarkStart w:id="0" w:name="_GoBack"/>
+      <w:bookmarkEnd w:id="0"/>
+    </w:p>
     <w:tbl>
       <w:tblPr>
         <w:tblStyle w:val="a"/>
@@ -51,7 +54,7 @@
                 <w:noProof/>
               </w:rPr>
               <w:drawing>
-                <wp:inline distT="114300" distB="114300" distL="114300" distR="114300" wp14:anchorId="602B2550" wp14:editId="724366FE">
+                <wp:inline distT="114300" distB="114300" distL="114300" distR="114300" wp14:anchorId="6E126C92" wp14:editId="53DC2256">
                   <wp:extent cx="632460" cy="593895"/>
                   <wp:effectExtent l="0" t="0" r="0" b="0"/>
                   <wp:docPr id="2" name="image2.png" descr="Resultado de imagem para uea png"/>
@@ -144,7 +147,7 @@
                 <w:noProof/>
               </w:rPr>
               <w:drawing>
-                <wp:inline distT="114300" distB="114300" distL="114300" distR="114300" wp14:anchorId="602B2550" wp14:editId="724366FE">
+                <wp:inline distT="114300" distB="114300" distL="114300" distR="114300" wp14:anchorId="3F1E1C7A" wp14:editId="013748FE">
                   <wp:extent cx="632460" cy="593895"/>
                   <wp:effectExtent l="0" t="0" r="0" b="0"/>
                   <wp:docPr id="1" name="image2.png" descr="Resultado de imagem para uea png"/>
@@ -378,8 +381,8 @@
           <w:szCs w:val="24"/>
         </w:rPr>
       </w:pPr>
-      <w:bookmarkStart w:id="0" w:name="_gjdgxs" w:colFirst="0" w:colLast="0"/>
-      <w:bookmarkEnd w:id="0"/>
+      <w:bookmarkStart w:id="1" w:name="_gjdgxs" w:colFirst="0" w:colLast="0"/>
+      <w:bookmarkEnd w:id="1"/>
     </w:p>
     <w:p>
       <w:pPr>
@@ -457,8 +460,8 @@
           <w:color w:val="000000"/>
         </w:rPr>
       </w:pPr>
-      <w:bookmarkStart w:id="1" w:name="_30j0zll" w:colFirst="0" w:colLast="0"/>
-      <w:bookmarkEnd w:id="1"/>
+      <w:bookmarkStart w:id="2" w:name="_30j0zll" w:colFirst="0" w:colLast="0"/>
+      <w:bookmarkEnd w:id="2"/>
     </w:p>
     <w:p>
       <w:pPr>
@@ -555,8 +558,8 @@
           <w:color w:val="000000"/>
         </w:rPr>
       </w:pPr>
-      <w:bookmarkStart w:id="2" w:name="_1fob9te" w:colFirst="0" w:colLast="0"/>
-      <w:bookmarkEnd w:id="2"/>
+      <w:bookmarkStart w:id="3" w:name="_1fob9te" w:colFirst="0" w:colLast="0"/>
+      <w:bookmarkEnd w:id="3"/>
     </w:p>
     <w:p>
       <w:pPr>
@@ -874,7 +877,19 @@
         <w:rPr>
           <w:color w:val="000000"/>
         </w:rPr>
-        <w:t xml:space="preserve">Os alunos de MPS Jean </w:t>
+        <w:t xml:space="preserve">Os alunos de </w:t>
+      </w:r>
+      <w:r>
+        <w:rPr>
+          <w:color w:val="000000"/>
+        </w:rPr>
+        <w:t>Engenharia de Software</w:t>
+      </w:r>
+      <w:r>
+        <w:rPr>
+          <w:color w:val="000000"/>
+        </w:rPr>
+        <w:t xml:space="preserve"> Jean </w:t>
       </w:r>
       <w:proofErr w:type="spellStart"/>
       <w:r>
@@ -908,8 +923,6 @@
         </w:rPr>
         <w:t>, Carlos Diego Ferreira e João Victor Oliveira</w:t>
       </w:r>
-      <w:bookmarkStart w:id="3" w:name="_GoBack"/>
-      <w:bookmarkEnd w:id="3"/>
       <w:r>
         <w:rPr>
           <w:color w:val="000000"/>
@@ -1299,12 +1312,14 @@
         </w:rPr>
         <w:t xml:space="preserve">Acesso via </w:t>
       </w:r>
+      <w:proofErr w:type="spellStart"/>
       <w:r>
         <w:rPr>
           <w:color w:val="000000"/>
         </w:rPr>
         <w:t>app</w:t>
       </w:r>
+      <w:proofErr w:type="spellEnd"/>
       <w:r>
         <w:rPr>
           <w:color w:val="000000"/>
@@ -1760,7 +1775,21 @@
         <w:rPr>
           <w:color w:val="000000"/>
         </w:rPr>
-        <w:t xml:space="preserve"> Maps, por conta da fácil acessibilidade pela vasta maioria dos dispositivos móveis no mercado.</w:t>
+        <w:t xml:space="preserve"> </w:t>
+      </w:r>
+      <w:proofErr w:type="spellStart"/>
+      <w:r>
+        <w:rPr>
+          <w:color w:val="000000"/>
+        </w:rPr>
+        <w:t>Maps</w:t>
+      </w:r>
+      <w:proofErr w:type="spellEnd"/>
+      <w:r>
+        <w:rPr>
+          <w:color w:val="000000"/>
+        </w:rPr>
+        <w:t>, por conta da fácil acessibilidade pela vasta maioria dos dispositivos móveis no mercado.</w:t>
       </w:r>
     </w:p>
     <w:p>
@@ -1828,7 +1857,21 @@
         <w:rPr>
           <w:color w:val="000000"/>
         </w:rPr>
-        <w:t>Os sistemas operacionais considerados para o desenvolvimento do programa serão Android e IOS.</w:t>
+        <w:t xml:space="preserve">Os sistemas operacionais considerados para o desenvolvimento do programa serão </w:t>
+      </w:r>
+      <w:proofErr w:type="spellStart"/>
+      <w:r>
+        <w:rPr>
+          <w:color w:val="000000"/>
+        </w:rPr>
+        <w:t>Android</w:t>
+      </w:r>
+      <w:proofErr w:type="spellEnd"/>
+      <w:r>
+        <w:rPr>
+          <w:color w:val="000000"/>
+        </w:rPr>
+        <w:t xml:space="preserve"> e IOS.</w:t>
       </w:r>
     </w:p>
     <w:p>
@@ -1868,7 +1911,21 @@
         <w:rPr>
           <w:color w:val="000000"/>
         </w:rPr>
-        <w:t xml:space="preserve">oogle Maps </w:t>
+        <w:t xml:space="preserve">oogle </w:t>
+      </w:r>
+      <w:proofErr w:type="spellStart"/>
+      <w:r>
+        <w:rPr>
+          <w:color w:val="000000"/>
+        </w:rPr>
+        <w:t>Maps</w:t>
+      </w:r>
+      <w:proofErr w:type="spellEnd"/>
+      <w:r>
+        <w:rPr>
+          <w:color w:val="000000"/>
+        </w:rPr>
+        <w:t xml:space="preserve"> </w:t>
       </w:r>
       <w:r>
         <w:rPr>
@@ -2438,7 +2495,21 @@
         <w:rPr>
           <w:color w:val="000000"/>
         </w:rPr>
-        <w:t xml:space="preserve"> (Anexo 1)</w:t>
+        <w:t xml:space="preserve"> (</w:t>
+      </w:r>
+      <w:proofErr w:type="spellStart"/>
+      <w:r>
+        <w:rPr>
+          <w:color w:val="000000"/>
+        </w:rPr>
+        <w:t>Anexo</w:t>
+      </w:r>
+      <w:proofErr w:type="spellEnd"/>
+      <w:r>
+        <w:rPr>
+          <w:color w:val="000000"/>
+        </w:rPr>
+        <w:t xml:space="preserve"> 1)</w:t>
       </w:r>
       <w:r>
         <w:rPr>
@@ -2534,7 +2605,21 @@
         <w:rPr>
           <w:color w:val="000000"/>
         </w:rPr>
-        <w:t xml:space="preserve"> Requisitos Funcionais e Não-Funcionais estará anexo (Anexo 2) ao documento de Visão do Projeto</w:t>
+        <w:t xml:space="preserve"> Requisitos Funcionais e Não-Funcionais estará anexo (</w:t>
+      </w:r>
+      <w:proofErr w:type="spellStart"/>
+      <w:r>
+        <w:rPr>
+          <w:color w:val="000000"/>
+        </w:rPr>
+        <w:t>Anexo</w:t>
+      </w:r>
+      <w:proofErr w:type="spellEnd"/>
+      <w:r>
+        <w:rPr>
+          <w:color w:val="000000"/>
+        </w:rPr>
+        <w:t xml:space="preserve"> 2) ao documento de Visão do Projeto</w:t>
       </w:r>
     </w:p>
     <w:p>
@@ -2692,7 +2777,21 @@
         <w:rPr>
           <w:color w:val="000000"/>
         </w:rPr>
-        <w:t>O diagrama de Casos de Uso estará anexo (Anexo 4) ao documento de Visão do Projeto</w:t>
+        <w:t>O diagrama de Casos de Uso estará anexo (</w:t>
+      </w:r>
+      <w:proofErr w:type="spellStart"/>
+      <w:r>
+        <w:rPr>
+          <w:color w:val="000000"/>
+        </w:rPr>
+        <w:t>Anexo</w:t>
+      </w:r>
+      <w:proofErr w:type="spellEnd"/>
+      <w:r>
+        <w:rPr>
+          <w:color w:val="000000"/>
+        </w:rPr>
+        <w:t xml:space="preserve"> 4) ao documento de Visão do Projeto</w:t>
       </w:r>
     </w:p>
     <w:p>
@@ -2779,7 +2878,21 @@
         <w:rPr>
           <w:color w:val="000000"/>
         </w:rPr>
-        <w:t xml:space="preserve"> Diagrama de Classes estará anexo (Anexo 5) ao documento de Visão do Projeto</w:t>
+        <w:t xml:space="preserve"> Diagrama de Classes estará anexo (</w:t>
+      </w:r>
+      <w:proofErr w:type="spellStart"/>
+      <w:r>
+        <w:rPr>
+          <w:color w:val="000000"/>
+        </w:rPr>
+        <w:t>Anexo</w:t>
+      </w:r>
+      <w:proofErr w:type="spellEnd"/>
+      <w:r>
+        <w:rPr>
+          <w:color w:val="000000"/>
+        </w:rPr>
+        <w:t xml:space="preserve"> 5) ao documento de Visão do Projeto</w:t>
       </w:r>
     </w:p>
     <w:p>
@@ -2866,7 +2979,21 @@
         <w:rPr>
           <w:color w:val="000000"/>
         </w:rPr>
-        <w:t xml:space="preserve"> documento de casos de Uso estará anexo (Anexo 6) ao documento de Visão do Projeto</w:t>
+        <w:t xml:space="preserve"> documento de casos de Uso estará anexo (</w:t>
+      </w:r>
+      <w:proofErr w:type="spellStart"/>
+      <w:r>
+        <w:rPr>
+          <w:color w:val="000000"/>
+        </w:rPr>
+        <w:t>Anexo</w:t>
+      </w:r>
+      <w:proofErr w:type="spellEnd"/>
+      <w:r>
+        <w:rPr>
+          <w:color w:val="000000"/>
+        </w:rPr>
+        <w:t xml:space="preserve"> 6) ao documento de Visão do Projeto</w:t>
       </w:r>
     </w:p>
     <w:p>
@@ -2999,167 +3126,155 @@
           <w:szCs w:val="22"/>
         </w:rPr>
       </w:pPr>
-      <w:proofErr w:type="gramStart"/>
       <w:r>
         <w:rPr>
           <w:b/>
           <w:sz w:val="22"/>
           <w:szCs w:val="22"/>
         </w:rPr>
-        <w:t>[ Cliente</w:t>
-      </w:r>
-      <w:proofErr w:type="gramEnd"/>
+        <w:t>[ Cliente ]</w:t>
+      </w:r>
+    </w:p>
+    <w:p>
+      <w:pPr>
+        <w:ind w:left="708"/>
+        <w:rPr>
+          <w:sz w:val="22"/>
+          <w:szCs w:val="22"/>
+        </w:rPr>
+      </w:pPr>
+    </w:p>
+    <w:p>
+      <w:pPr>
+        <w:ind w:left="708"/>
+      </w:pPr>
+      <w:r>
+        <w:rPr>
+          <w:b/>
+        </w:rPr>
+        <w:t>Nome</w:t>
+      </w:r>
+      <w:r>
+        <w:rPr>
+          <w:b/>
+        </w:rPr>
+        <w:tab/>
+      </w:r>
+      <w:r>
+        <w:rPr>
+          <w:b/>
+        </w:rPr>
+        <w:tab/>
+      </w:r>
+      <w:r>
+        <w:rPr>
+          <w:b/>
+        </w:rPr>
+        <w:tab/>
+      </w:r>
+      <w:r>
+        <w:rPr>
+          <w:b/>
+        </w:rPr>
+        <w:tab/>
+      </w:r>
+      <w:r>
+        <w:rPr>
+          <w:b/>
+        </w:rPr>
+        <w:tab/>
+        <w:t>Data</w:t>
+      </w:r>
+      <w:r>
+        <w:rPr>
+          <w:b/>
+        </w:rPr>
+        <w:tab/>
+      </w:r>
+      <w:r>
+        <w:rPr>
+          <w:b/>
+        </w:rPr>
+        <w:tab/>
+        <w:t>Assinatura</w:t>
+      </w:r>
+    </w:p>
+    <w:p>
+      <w:pPr>
+        <w:ind w:left="708"/>
+      </w:pPr>
+    </w:p>
+    <w:p>
+      <w:pPr>
+        <w:ind w:left="708"/>
+      </w:pPr>
+      <w:r>
+        <w:rPr>
+          <w:b/>
+        </w:rPr>
+        <w:t>___________________________     ___/___/_____        _____________________________</w:t>
+      </w:r>
+    </w:p>
+    <w:p/>
+    <w:p/>
+    <w:p>
+      <w:pPr>
+        <w:ind w:left="708"/>
+      </w:pPr>
+      <w:r>
+        <w:rPr>
+          <w:b/>
+        </w:rPr>
+        <w:t>___________________________     ___/___/_____        _____________________________</w:t>
+      </w:r>
+    </w:p>
+    <w:p/>
+    <w:p/>
+    <w:p>
+      <w:pPr>
+        <w:ind w:left="708"/>
+      </w:pPr>
+      <w:r>
+        <w:rPr>
+          <w:b/>
+        </w:rPr>
+        <w:t>___________________________     ___/___/_____        _____________________________</w:t>
+      </w:r>
+    </w:p>
+    <w:p>
+      <w:pPr>
+        <w:ind w:left="708"/>
+      </w:pPr>
+    </w:p>
+    <w:p>
+      <w:pPr>
+        <w:ind w:left="708"/>
+      </w:pPr>
+    </w:p>
+    <w:p>
+      <w:pPr>
+        <w:ind w:left="708"/>
+        <w:rPr>
+          <w:sz w:val="22"/>
+          <w:szCs w:val="22"/>
+        </w:rPr>
+      </w:pPr>
       <w:r>
         <w:rPr>
           <w:b/>
           <w:sz w:val="22"/>
           <w:szCs w:val="22"/>
         </w:rPr>
-        <w:t xml:space="preserve"> ]</w:t>
-      </w:r>
-    </w:p>
-    <w:p>
-      <w:pPr>
-        <w:ind w:left="708"/>
-        <w:rPr>
-          <w:sz w:val="22"/>
-          <w:szCs w:val="22"/>
-        </w:rPr>
-      </w:pPr>
-    </w:p>
-    <w:p>
-      <w:pPr>
-        <w:ind w:left="708"/>
-      </w:pPr>
-      <w:r>
-        <w:rPr>
-          <w:b/>
-        </w:rPr>
-        <w:t>Nome</w:t>
-      </w:r>
-      <w:r>
-        <w:rPr>
-          <w:b/>
-        </w:rPr>
-        <w:tab/>
-      </w:r>
-      <w:r>
-        <w:rPr>
-          <w:b/>
-        </w:rPr>
-        <w:tab/>
-      </w:r>
-      <w:r>
-        <w:rPr>
-          <w:b/>
-        </w:rPr>
-        <w:tab/>
-      </w:r>
-      <w:r>
-        <w:rPr>
-          <w:b/>
-        </w:rPr>
-        <w:tab/>
-      </w:r>
-      <w:r>
-        <w:rPr>
-          <w:b/>
-        </w:rPr>
-        <w:tab/>
-        <w:t>Data</w:t>
-      </w:r>
-      <w:r>
-        <w:rPr>
-          <w:b/>
-        </w:rPr>
-        <w:tab/>
-      </w:r>
-      <w:r>
-        <w:rPr>
-          <w:b/>
-        </w:rPr>
-        <w:tab/>
-        <w:t>Assinatura</w:t>
-      </w:r>
-    </w:p>
-    <w:p>
-      <w:pPr>
-        <w:ind w:left="708"/>
-      </w:pPr>
-    </w:p>
-    <w:p>
-      <w:pPr>
-        <w:ind w:left="708"/>
-      </w:pPr>
-      <w:r>
-        <w:rPr>
-          <w:b/>
-        </w:rPr>
-        <w:t>___________________________     ___/___/_____        _____________________________</w:t>
-      </w:r>
-    </w:p>
-    <w:p/>
-    <w:p/>
-    <w:p>
-      <w:pPr>
-        <w:ind w:left="708"/>
-      </w:pPr>
-      <w:r>
-        <w:rPr>
-          <w:b/>
-        </w:rPr>
-        <w:t>___________________________     ___/___/_____        _____________________________</w:t>
-      </w:r>
-    </w:p>
-    <w:p/>
-    <w:p/>
-    <w:p>
-      <w:pPr>
-        <w:ind w:left="708"/>
-      </w:pPr>
-      <w:r>
-        <w:rPr>
-          <w:b/>
-        </w:rPr>
-        <w:t>___________________________     ___/___/_____        _____________________________</w:t>
-      </w:r>
-    </w:p>
-    <w:p>
-      <w:pPr>
-        <w:ind w:left="708"/>
-      </w:pPr>
-    </w:p>
-    <w:p>
-      <w:pPr>
-        <w:ind w:left="708"/>
-      </w:pPr>
-    </w:p>
-    <w:p>
-      <w:pPr>
-        <w:ind w:left="708"/>
-        <w:rPr>
-          <w:sz w:val="22"/>
-          <w:szCs w:val="22"/>
-        </w:rPr>
-      </w:pPr>
-      <w:proofErr w:type="gramStart"/>
+        <w:t>[</w:t>
+      </w:r>
       <w:r>
         <w:rPr>
           <w:b/>
           <w:sz w:val="22"/>
           <w:szCs w:val="22"/>
         </w:rPr>
-        <w:t>[</w:t>
-      </w:r>
-      <w:r>
-        <w:rPr>
-          <w:b/>
-          <w:sz w:val="22"/>
-          <w:szCs w:val="22"/>
-        </w:rPr>
         <w:t xml:space="preserve"> Equipe</w:t>
       </w:r>
-      <w:proofErr w:type="gramEnd"/>
       <w:r>
         <w:rPr>
           <w:b/>
@@ -4925,7 +5040,7 @@
 </file>
 
 <file path=word/endnotes.xml><?xml version="1.0" encoding="utf-8"?>
-<w:endnotes xmlns:wpc="http://schemas.microsoft.com/office/word/2010/wordprocessingCanvas" xmlns:cx="http://schemas.microsoft.com/office/drawing/2014/chartex" xmlns:cx1="http://schemas.microsoft.com/office/drawing/2015/9/8/chartex" xmlns:cx2="http://schemas.microsoft.com/office/drawing/2015/10/21/chartex" xmlns:cx3="http://schemas.microsoft.com/office/drawing/2016/5/9/chartex" xmlns:cx4="http://schemas.microsoft.com/office/drawing/2016/5/10/chartex" xmlns:cx5="http://schemas.microsoft.com/office/drawing/2016/5/11/chartex" xmlns:cx6="http://schemas.microsoft.com/office/drawing/2016/5/12/chartex" xmlns:cx7="http://schemas.microsoft.com/office/drawing/2016/5/13/chartex" xmlns:cx8="http://schemas.microsoft.com/office/drawing/2016/5/14/chartex" xmlns:mc="http://schemas.openxmlformats.org/markup-compatibility/2006" xmlns:aink="http://schemas.microsoft.com/office/drawing/2016/ink" xmlns:am3d="http://schemas.microsoft.com/office/drawing/2017/model3d" xmlns:o="urn:schemas-microsoft-com:office:office" xmlns:r="http://schemas.openxmlformats.org/officeDocument/2006/relationships" xmlns:m="http://schemas.openxmlformats.org/officeDocument/2006/math" xmlns:v="urn:schemas-microsoft-com:vml" xmlns:wp14="http://schemas.microsoft.com/office/word/2010/wordprocessingDrawing" xmlns:wp="http://schemas.openxmlformats.org/drawingml/2006/wordprocessingDrawing" xmlns:w10="urn:schemas-microsoft-com:office:word" xmlns:w="http://schemas.openxmlformats.org/wordprocessingml/2006/main" xmlns:w14="http://schemas.microsoft.com/office/word/2010/wordml" xmlns:w15="http://schemas.microsoft.com/office/word/2012/wordml" xmlns:w16cid="http://schemas.microsoft.com/office/word/2016/wordml/cid" xmlns:w16se="http://schemas.microsoft.com/office/word/2015/wordml/symex" xmlns:wpg="http://schemas.microsoft.com/office/word/2010/wordprocessingGroup" xmlns:wpi="http://schemas.microsoft.com/office/word/2010/wordprocessingInk" xmlns:wne="http://schemas.microsoft.com/office/word/2006/wordml" xmlns:wps="http://schemas.microsoft.com/office/word/2010/wordprocessingShape" mc:Ignorable="w14 w15 w16se w16cid wp14">
+<w:endnotes xmlns:wpc="http://schemas.microsoft.com/office/word/2010/wordprocessingCanvas" xmlns:mo="http://schemas.microsoft.com/office/mac/office/2008/main" xmlns:mc="http://schemas.openxmlformats.org/markup-compatibility/2006" xmlns:mv="urn:schemas-microsoft-com:mac:vml" xmlns:o="urn:schemas-microsoft-com:office:office" xmlns:r="http://schemas.openxmlformats.org/officeDocument/2006/relationships" xmlns:m="http://schemas.openxmlformats.org/officeDocument/2006/math" xmlns:v="urn:schemas-microsoft-com:vml" xmlns:wp14="http://schemas.microsoft.com/office/word/2010/wordprocessingDrawing" xmlns:wp="http://schemas.openxmlformats.org/drawingml/2006/wordprocessingDrawing" xmlns:w10="urn:schemas-microsoft-com:office:word" xmlns:w="http://schemas.openxmlformats.org/wordprocessingml/2006/main" xmlns:w14="http://schemas.microsoft.com/office/word/2010/wordml" xmlns:w15="http://schemas.microsoft.com/office/word/2012/wordml" xmlns:wpg="http://schemas.microsoft.com/office/word/2010/wordprocessingGroup" xmlns:wpi="http://schemas.microsoft.com/office/word/2010/wordprocessingInk" xmlns:wne="http://schemas.microsoft.com/office/word/2006/wordml" xmlns:wps="http://schemas.microsoft.com/office/word/2010/wordprocessingShape" mc:Ignorable="w14 w15 wp14">
   <w:endnote w:type="separator" w:id="-1">
     <w:p>
       <w:r>
@@ -4944,7 +5059,7 @@
 </file>
 
 <file path=word/footer1.xml><?xml version="1.0" encoding="utf-8"?>
-<w:ftr xmlns:wpc="http://schemas.microsoft.com/office/word/2010/wordprocessingCanvas" xmlns:cx="http://schemas.microsoft.com/office/drawing/2014/chartex" xmlns:cx1="http://schemas.microsoft.com/office/drawing/2015/9/8/chartex" xmlns:cx2="http://schemas.microsoft.com/office/drawing/2015/10/21/chartex" xmlns:cx3="http://schemas.microsoft.com/office/drawing/2016/5/9/chartex" xmlns:cx4="http://schemas.microsoft.com/office/drawing/2016/5/10/chartex" xmlns:cx5="http://schemas.microsoft.com/office/drawing/2016/5/11/chartex" xmlns:cx6="http://schemas.microsoft.com/office/drawing/2016/5/12/chartex" xmlns:cx7="http://schemas.microsoft.com/office/drawing/2016/5/13/chartex" xmlns:cx8="http://schemas.microsoft.com/office/drawing/2016/5/14/chartex" xmlns:mc="http://schemas.openxmlformats.org/markup-compatibility/2006" xmlns:aink="http://schemas.microsoft.com/office/drawing/2016/ink" xmlns:am3d="http://schemas.microsoft.com/office/drawing/2017/model3d" xmlns:o="urn:schemas-microsoft-com:office:office" xmlns:r="http://schemas.openxmlformats.org/officeDocument/2006/relationships" xmlns:m="http://schemas.openxmlformats.org/officeDocument/2006/math" xmlns:v="urn:schemas-microsoft-com:vml" xmlns:wp14="http://schemas.microsoft.com/office/word/2010/wordprocessingDrawing" xmlns:wp="http://schemas.openxmlformats.org/drawingml/2006/wordprocessingDrawing" xmlns:w10="urn:schemas-microsoft-com:office:word" xmlns:w="http://schemas.openxmlformats.org/wordprocessingml/2006/main" xmlns:w14="http://schemas.microsoft.com/office/word/2010/wordml" xmlns:w15="http://schemas.microsoft.com/office/word/2012/wordml" xmlns:w16cid="http://schemas.microsoft.com/office/word/2016/wordml/cid" xmlns:w16se="http://schemas.microsoft.com/office/word/2015/wordml/symex" xmlns:wpg="http://schemas.microsoft.com/office/word/2010/wordprocessingGroup" xmlns:wpi="http://schemas.microsoft.com/office/word/2010/wordprocessingInk" xmlns:wne="http://schemas.microsoft.com/office/word/2006/wordml" xmlns:wps="http://schemas.microsoft.com/office/word/2010/wordprocessingShape" mc:Ignorable="w14 w15 w16se w16cid wp14">
+<w:ftr xmlns:wpc="http://schemas.microsoft.com/office/word/2010/wordprocessingCanvas" xmlns:mo="http://schemas.microsoft.com/office/mac/office/2008/main" xmlns:mc="http://schemas.openxmlformats.org/markup-compatibility/2006" xmlns:mv="urn:schemas-microsoft-com:mac:vml" xmlns:o="urn:schemas-microsoft-com:office:office" xmlns:r="http://schemas.openxmlformats.org/officeDocument/2006/relationships" xmlns:m="http://schemas.openxmlformats.org/officeDocument/2006/math" xmlns:v="urn:schemas-microsoft-com:vml" xmlns:wp14="http://schemas.microsoft.com/office/word/2010/wordprocessingDrawing" xmlns:wp="http://schemas.openxmlformats.org/drawingml/2006/wordprocessingDrawing" xmlns:w10="urn:schemas-microsoft-com:office:word" xmlns:w="http://schemas.openxmlformats.org/wordprocessingml/2006/main" xmlns:w14="http://schemas.microsoft.com/office/word/2010/wordml" xmlns:w15="http://schemas.microsoft.com/office/word/2012/wordml" xmlns:wpg="http://schemas.microsoft.com/office/word/2010/wordprocessingGroup" xmlns:wpi="http://schemas.microsoft.com/office/word/2010/wordprocessingInk" xmlns:wne="http://schemas.microsoft.com/office/word/2006/wordml" xmlns:wps="http://schemas.microsoft.com/office/word/2010/wordprocessingShape" mc:Ignorable="w14 w15 wp14">
   <w:p>
     <w:pPr>
       <w:pBdr>
@@ -5065,7 +5180,7 @@
               <w:b/>
               <w:noProof/>
             </w:rPr>
-            <w:t>1</w:t>
+            <w:t>10</w:t>
           </w:r>
           <w:r>
             <w:rPr>
@@ -5082,7 +5197,7 @@
 </file>
 
 <file path=word/footnotes.xml><?xml version="1.0" encoding="utf-8"?>
-<w:footnotes xmlns:wpc="http://schemas.microsoft.com/office/word/2010/wordprocessingCanvas" xmlns:cx="http://schemas.microsoft.com/office/drawing/2014/chartex" xmlns:cx1="http://schemas.microsoft.com/office/drawing/2015/9/8/chartex" xmlns:cx2="http://schemas.microsoft.com/office/drawing/2015/10/21/chartex" xmlns:cx3="http://schemas.microsoft.com/office/drawing/2016/5/9/chartex" xmlns:cx4="http://schemas.microsoft.com/office/drawing/2016/5/10/chartex" xmlns:cx5="http://schemas.microsoft.com/office/drawing/2016/5/11/chartex" xmlns:cx6="http://schemas.microsoft.com/office/drawing/2016/5/12/chartex" xmlns:cx7="http://schemas.microsoft.com/office/drawing/2016/5/13/chartex" xmlns:cx8="http://schemas.microsoft.com/office/drawing/2016/5/14/chartex" xmlns:mc="http://schemas.openxmlformats.org/markup-compatibility/2006" xmlns:aink="http://schemas.microsoft.com/office/drawing/2016/ink" xmlns:am3d="http://schemas.microsoft.com/office/drawing/2017/model3d" xmlns:o="urn:schemas-microsoft-com:office:office" xmlns:r="http://schemas.openxmlformats.org/officeDocument/2006/relationships" xmlns:m="http://schemas.openxmlformats.org/officeDocument/2006/math" xmlns:v="urn:schemas-microsoft-com:vml" xmlns:wp14="http://schemas.microsoft.com/office/word/2010/wordprocessingDrawing" xmlns:wp="http://schemas.openxmlformats.org/drawingml/2006/wordprocessingDrawing" xmlns:w10="urn:schemas-microsoft-com:office:word" xmlns:w="http://schemas.openxmlformats.org/wordprocessingml/2006/main" xmlns:w14="http://schemas.microsoft.com/office/word/2010/wordml" xmlns:w15="http://schemas.microsoft.com/office/word/2012/wordml" xmlns:w16cid="http://schemas.microsoft.com/office/word/2016/wordml/cid" xmlns:w16se="http://schemas.microsoft.com/office/word/2015/wordml/symex" xmlns:wpg="http://schemas.microsoft.com/office/word/2010/wordprocessingGroup" xmlns:wpi="http://schemas.microsoft.com/office/word/2010/wordprocessingInk" xmlns:wne="http://schemas.microsoft.com/office/word/2006/wordml" xmlns:wps="http://schemas.microsoft.com/office/word/2010/wordprocessingShape" mc:Ignorable="w14 w15 w16se w16cid wp14">
+<w:footnotes xmlns:wpc="http://schemas.microsoft.com/office/word/2010/wordprocessingCanvas" xmlns:mo="http://schemas.microsoft.com/office/mac/office/2008/main" xmlns:mc="http://schemas.openxmlformats.org/markup-compatibility/2006" xmlns:mv="urn:schemas-microsoft-com:mac:vml" xmlns:o="urn:schemas-microsoft-com:office:office" xmlns:r="http://schemas.openxmlformats.org/officeDocument/2006/relationships" xmlns:m="http://schemas.openxmlformats.org/officeDocument/2006/math" xmlns:v="urn:schemas-microsoft-com:vml" xmlns:wp14="http://schemas.microsoft.com/office/word/2010/wordprocessingDrawing" xmlns:wp="http://schemas.openxmlformats.org/drawingml/2006/wordprocessingDrawing" xmlns:w10="urn:schemas-microsoft-com:office:word" xmlns:w="http://schemas.openxmlformats.org/wordprocessingml/2006/main" xmlns:w14="http://schemas.microsoft.com/office/word/2010/wordml" xmlns:w15="http://schemas.microsoft.com/office/word/2012/wordml" xmlns:wpg="http://schemas.microsoft.com/office/word/2010/wordprocessingGroup" xmlns:wpi="http://schemas.microsoft.com/office/word/2010/wordprocessingInk" xmlns:wne="http://schemas.microsoft.com/office/word/2006/wordml" xmlns:wps="http://schemas.microsoft.com/office/word/2010/wordprocessingShape" mc:Ignorable="w14 w15 wp14">
   <w:footnote w:type="separator" w:id="-1">
     <w:p>
       <w:r>
@@ -5101,8 +5216,8 @@
 </file>
 
 <file path=word/numbering.xml><?xml version="1.0" encoding="utf-8"?>
-<w:numbering xmlns:wpc="http://schemas.microsoft.com/office/word/2010/wordprocessingCanvas" xmlns:cx="http://schemas.microsoft.com/office/drawing/2014/chartex" xmlns:cx1="http://schemas.microsoft.com/office/drawing/2015/9/8/chartex" xmlns:cx2="http://schemas.microsoft.com/office/drawing/2015/10/21/chartex" xmlns:cx3="http://schemas.microsoft.com/office/drawing/2016/5/9/chartex" xmlns:cx4="http://schemas.microsoft.com/office/drawing/2016/5/10/chartex" xmlns:cx5="http://schemas.microsoft.com/office/drawing/2016/5/11/chartex" xmlns:cx6="http://schemas.microsoft.com/office/drawing/2016/5/12/chartex" xmlns:cx7="http://schemas.microsoft.com/office/drawing/2016/5/13/chartex" xmlns:cx8="http://schemas.microsoft.com/office/drawing/2016/5/14/chartex" xmlns:mc="http://schemas.openxmlformats.org/markup-compatibility/2006" xmlns:aink="http://schemas.microsoft.com/office/drawing/2016/ink" xmlns:am3d="http://schemas.microsoft.com/office/drawing/2017/model3d" xmlns:o="urn:schemas-microsoft-com:office:office" xmlns:r="http://schemas.openxmlformats.org/officeDocument/2006/relationships" xmlns:m="http://schemas.openxmlformats.org/officeDocument/2006/math" xmlns:v="urn:schemas-microsoft-com:vml" xmlns:wp14="http://schemas.microsoft.com/office/word/2010/wordprocessingDrawing" xmlns:wp="http://schemas.openxmlformats.org/drawingml/2006/wordprocessingDrawing" xmlns:w10="urn:schemas-microsoft-com:office:word" xmlns:w="http://schemas.openxmlformats.org/wordprocessingml/2006/main" xmlns:w14="http://schemas.microsoft.com/office/word/2010/wordml" xmlns:w15="http://schemas.microsoft.com/office/word/2012/wordml" xmlns:w16cid="http://schemas.microsoft.com/office/word/2016/wordml/cid" xmlns:w16se="http://schemas.microsoft.com/office/word/2015/wordml/symex" xmlns:wpg="http://schemas.microsoft.com/office/word/2010/wordprocessingGroup" xmlns:wpi="http://schemas.microsoft.com/office/word/2010/wordprocessingInk" xmlns:wne="http://schemas.microsoft.com/office/word/2006/wordml" xmlns:wps="http://schemas.microsoft.com/office/word/2010/wordprocessingShape" mc:Ignorable="w14 w15 w16se w16cid wp14">
-  <w:abstractNum w:abstractNumId="0" w15:restartNumberingAfterBreak="0">
+<w:numbering xmlns:wpc="http://schemas.microsoft.com/office/word/2010/wordprocessingCanvas" xmlns:mo="http://schemas.microsoft.com/office/mac/office/2008/main" xmlns:mc="http://schemas.openxmlformats.org/markup-compatibility/2006" xmlns:mv="urn:schemas-microsoft-com:mac:vml" xmlns:o="urn:schemas-microsoft-com:office:office" xmlns:r="http://schemas.openxmlformats.org/officeDocument/2006/relationships" xmlns:m="http://schemas.openxmlformats.org/officeDocument/2006/math" xmlns:v="urn:schemas-microsoft-com:vml" xmlns:wp14="http://schemas.microsoft.com/office/word/2010/wordprocessingDrawing" xmlns:wp="http://schemas.openxmlformats.org/drawingml/2006/wordprocessingDrawing" xmlns:w10="urn:schemas-microsoft-com:office:word" xmlns:w="http://schemas.openxmlformats.org/wordprocessingml/2006/main" xmlns:w14="http://schemas.microsoft.com/office/word/2010/wordml" xmlns:w15="http://schemas.microsoft.com/office/word/2012/wordml" xmlns:wpg="http://schemas.microsoft.com/office/word/2010/wordprocessingGroup" xmlns:wpi="http://schemas.microsoft.com/office/word/2010/wordprocessingInk" xmlns:wne="http://schemas.microsoft.com/office/word/2006/wordml" xmlns:wps="http://schemas.microsoft.com/office/word/2010/wordprocessingShape" mc:Ignorable="w14 w15 wp14">
+  <w:abstractNum w:abstractNumId="0">
     <w:nsid w:val="0B630909"/>
     <w:multiLevelType w:val="multilevel"/>
     <w:tmpl w:val="A57C1014"/>
@@ -5215,7 +5330,7 @@
       </w:rPr>
     </w:lvl>
   </w:abstractNum>
-  <w:abstractNum w:abstractNumId="1" w15:restartNumberingAfterBreak="0">
+  <w:abstractNum w:abstractNumId="1">
     <w:nsid w:val="0C0C4E62"/>
     <w:multiLevelType w:val="multilevel"/>
     <w:tmpl w:val="C90A25AA"/>
@@ -5328,7 +5443,7 @@
       </w:rPr>
     </w:lvl>
   </w:abstractNum>
-  <w:abstractNum w:abstractNumId="2" w15:restartNumberingAfterBreak="0">
+  <w:abstractNum w:abstractNumId="2">
     <w:nsid w:val="0D9C417C"/>
     <w:multiLevelType w:val="multilevel"/>
     <w:tmpl w:val="DBEC9A52"/>
@@ -5449,7 +5564,7 @@
       </w:rPr>
     </w:lvl>
   </w:abstractNum>
-  <w:abstractNum w:abstractNumId="3" w15:restartNumberingAfterBreak="0">
+  <w:abstractNum w:abstractNumId="3">
     <w:nsid w:val="0F30580E"/>
     <w:multiLevelType w:val="multilevel"/>
     <w:tmpl w:val="AC7A7206"/>
@@ -5562,7 +5677,7 @@
       </w:rPr>
     </w:lvl>
   </w:abstractNum>
-  <w:abstractNum w:abstractNumId="4" w15:restartNumberingAfterBreak="0">
+  <w:abstractNum w:abstractNumId="4">
     <w:nsid w:val="1D5E514C"/>
     <w:multiLevelType w:val="multilevel"/>
     <w:tmpl w:val="32D224A8"/>
@@ -5676,7 +5791,7 @@
       </w:rPr>
     </w:lvl>
   </w:abstractNum>
-  <w:abstractNum w:abstractNumId="5" w15:restartNumberingAfterBreak="0">
+  <w:abstractNum w:abstractNumId="5">
     <w:nsid w:val="1D6E3000"/>
     <w:multiLevelType w:val="multilevel"/>
     <w:tmpl w:val="3CBC4AC6"/>
@@ -5789,7 +5904,7 @@
       </w:rPr>
     </w:lvl>
   </w:abstractNum>
-  <w:abstractNum w:abstractNumId="6" w15:restartNumberingAfterBreak="0">
+  <w:abstractNum w:abstractNumId="6">
     <w:nsid w:val="21C94524"/>
     <w:multiLevelType w:val="multilevel"/>
     <w:tmpl w:val="7C16B8D2"/>
@@ -5911,7 +6026,7 @@
       </w:rPr>
     </w:lvl>
   </w:abstractNum>
-  <w:abstractNum w:abstractNumId="7" w15:restartNumberingAfterBreak="0">
+  <w:abstractNum w:abstractNumId="7">
     <w:nsid w:val="22100117"/>
     <w:multiLevelType w:val="multilevel"/>
     <w:tmpl w:val="0E5C309C"/>
@@ -6033,7 +6148,7 @@
       </w:rPr>
     </w:lvl>
   </w:abstractNum>
-  <w:abstractNum w:abstractNumId="8" w15:restartNumberingAfterBreak="0">
+  <w:abstractNum w:abstractNumId="8">
     <w:nsid w:val="28EB73EB"/>
     <w:multiLevelType w:val="multilevel"/>
     <w:tmpl w:val="8F46F056"/>
@@ -6146,7 +6261,7 @@
       </w:rPr>
     </w:lvl>
   </w:abstractNum>
-  <w:abstractNum w:abstractNumId="9" w15:restartNumberingAfterBreak="0">
+  <w:abstractNum w:abstractNumId="9">
     <w:nsid w:val="2C81184C"/>
     <w:multiLevelType w:val="multilevel"/>
     <w:tmpl w:val="9B7C6718"/>
@@ -6260,7 +6375,7 @@
       </w:rPr>
     </w:lvl>
   </w:abstractNum>
-  <w:abstractNum w:abstractNumId="10" w15:restartNumberingAfterBreak="0">
+  <w:abstractNum w:abstractNumId="10">
     <w:nsid w:val="2D095EF3"/>
     <w:multiLevelType w:val="multilevel"/>
     <w:tmpl w:val="D794E244"/>
@@ -6382,7 +6497,7 @@
       </w:rPr>
     </w:lvl>
   </w:abstractNum>
-  <w:abstractNum w:abstractNumId="11" w15:restartNumberingAfterBreak="0">
+  <w:abstractNum w:abstractNumId="11">
     <w:nsid w:val="32227B0B"/>
     <w:multiLevelType w:val="multilevel"/>
     <w:tmpl w:val="6E44AE48"/>
@@ -6495,7 +6610,7 @@
       </w:rPr>
     </w:lvl>
   </w:abstractNum>
-  <w:abstractNum w:abstractNumId="12" w15:restartNumberingAfterBreak="0">
+  <w:abstractNum w:abstractNumId="12">
     <w:nsid w:val="41E417CA"/>
     <w:multiLevelType w:val="multilevel"/>
     <w:tmpl w:val="95D45A3C"/>
@@ -6617,7 +6732,7 @@
       </w:rPr>
     </w:lvl>
   </w:abstractNum>
-  <w:abstractNum w:abstractNumId="13" w15:restartNumberingAfterBreak="0">
+  <w:abstractNum w:abstractNumId="13">
     <w:nsid w:val="44BA5254"/>
     <w:multiLevelType w:val="multilevel"/>
     <w:tmpl w:val="355A3812"/>
@@ -6739,7 +6854,7 @@
       </w:rPr>
     </w:lvl>
   </w:abstractNum>
-  <w:abstractNum w:abstractNumId="14" w15:restartNumberingAfterBreak="0">
+  <w:abstractNum w:abstractNumId="14">
     <w:nsid w:val="4ACC37EF"/>
     <w:multiLevelType w:val="multilevel"/>
     <w:tmpl w:val="20CC92D4"/>
@@ -6852,7 +6967,7 @@
       </w:rPr>
     </w:lvl>
   </w:abstractNum>
-  <w:abstractNum w:abstractNumId="15" w15:restartNumberingAfterBreak="0">
+  <w:abstractNum w:abstractNumId="15">
     <w:nsid w:val="57970A77"/>
     <w:multiLevelType w:val="multilevel"/>
     <w:tmpl w:val="76A07624"/>
@@ -6973,7 +7088,7 @@
       </w:rPr>
     </w:lvl>
   </w:abstractNum>
-  <w:abstractNum w:abstractNumId="16" w15:restartNumberingAfterBreak="0">
+  <w:abstractNum w:abstractNumId="16">
     <w:nsid w:val="588B21E2"/>
     <w:multiLevelType w:val="multilevel"/>
     <w:tmpl w:val="C90A25AA"/>
@@ -7086,7 +7201,7 @@
       </w:rPr>
     </w:lvl>
   </w:abstractNum>
-  <w:abstractNum w:abstractNumId="17" w15:restartNumberingAfterBreak="0">
+  <w:abstractNum w:abstractNumId="17">
     <w:nsid w:val="5EAA5C14"/>
     <w:multiLevelType w:val="multilevel"/>
     <w:tmpl w:val="8CFAE2F2"/>
@@ -7208,7 +7323,7 @@
       </w:rPr>
     </w:lvl>
   </w:abstractNum>
-  <w:abstractNum w:abstractNumId="18" w15:restartNumberingAfterBreak="0">
+  <w:abstractNum w:abstractNumId="18">
     <w:nsid w:val="5F4B0362"/>
     <w:multiLevelType w:val="multilevel"/>
     <w:tmpl w:val="C90A25AA"/>
@@ -7321,7 +7436,7 @@
       </w:rPr>
     </w:lvl>
   </w:abstractNum>
-  <w:abstractNum w:abstractNumId="19" w15:restartNumberingAfterBreak="0">
+  <w:abstractNum w:abstractNumId="19">
     <w:nsid w:val="5F5A54C5"/>
     <w:multiLevelType w:val="multilevel"/>
     <w:tmpl w:val="BD8E81B8"/>
@@ -7434,7 +7549,7 @@
       </w:rPr>
     </w:lvl>
   </w:abstractNum>
-  <w:abstractNum w:abstractNumId="20" w15:restartNumberingAfterBreak="0">
+  <w:abstractNum w:abstractNumId="20">
     <w:nsid w:val="61350489"/>
     <w:multiLevelType w:val="multilevel"/>
     <w:tmpl w:val="5412B7EC"/>
@@ -7551,7 +7666,7 @@
       </w:rPr>
     </w:lvl>
   </w:abstractNum>
-  <w:abstractNum w:abstractNumId="21" w15:restartNumberingAfterBreak="0">
+  <w:abstractNum w:abstractNumId="21">
     <w:nsid w:val="64B078FD"/>
     <w:multiLevelType w:val="multilevel"/>
     <w:tmpl w:val="C0A630F6"/>
@@ -7666,7 +7781,7 @@
       </w:rPr>
     </w:lvl>
   </w:abstractNum>
-  <w:abstractNum w:abstractNumId="22" w15:restartNumberingAfterBreak="0">
+  <w:abstractNum w:abstractNumId="22">
     <w:nsid w:val="64B8294B"/>
     <w:multiLevelType w:val="multilevel"/>
     <w:tmpl w:val="9D3465B4"/>
@@ -7788,7 +7903,7 @@
       </w:rPr>
     </w:lvl>
   </w:abstractNum>
-  <w:abstractNum w:abstractNumId="23" w15:restartNumberingAfterBreak="0">
+  <w:abstractNum w:abstractNumId="23">
     <w:nsid w:val="6576283C"/>
     <w:multiLevelType w:val="multilevel"/>
     <w:tmpl w:val="6674D748"/>
@@ -7902,7 +8017,7 @@
       </w:rPr>
     </w:lvl>
   </w:abstractNum>
-  <w:abstractNum w:abstractNumId="24" w15:restartNumberingAfterBreak="0">
+  <w:abstractNum w:abstractNumId="24">
     <w:nsid w:val="66812903"/>
     <w:multiLevelType w:val="multilevel"/>
     <w:tmpl w:val="2D6606B2"/>
@@ -8015,7 +8130,7 @@
       </w:rPr>
     </w:lvl>
   </w:abstractNum>
-  <w:abstractNum w:abstractNumId="25" w15:restartNumberingAfterBreak="0">
+  <w:abstractNum w:abstractNumId="25">
     <w:nsid w:val="79534489"/>
     <w:multiLevelType w:val="multilevel"/>
     <w:tmpl w:val="C90A25AA"/>
@@ -8128,7 +8243,7 @@
       </w:rPr>
     </w:lvl>
   </w:abstractNum>
-  <w:abstractNum w:abstractNumId="26" w15:restartNumberingAfterBreak="0">
+  <w:abstractNum w:abstractNumId="26">
     <w:nsid w:val="7ECF281C"/>
     <w:multiLevelType w:val="multilevel"/>
     <w:tmpl w:val="C90A25AA"/>
@@ -8326,7 +8441,7 @@
 </file>
 
 <file path=word/styles.xml><?xml version="1.0" encoding="utf-8"?>
-<w:styles xmlns:mc="http://schemas.openxmlformats.org/markup-compatibility/2006" xmlns:r="http://schemas.openxmlformats.org/officeDocument/2006/relationships" xmlns:w="http://schemas.openxmlformats.org/wordprocessingml/2006/main" xmlns:w14="http://schemas.microsoft.com/office/word/2010/wordml" xmlns:w15="http://schemas.microsoft.com/office/word/2012/wordml" xmlns:w16cid="http://schemas.microsoft.com/office/word/2016/wordml/cid" xmlns:w16se="http://schemas.microsoft.com/office/word/2015/wordml/symex" mc:Ignorable="w14 w15 w16se w16cid">
+<w:styles xmlns:mc="http://schemas.openxmlformats.org/markup-compatibility/2006" xmlns:r="http://schemas.openxmlformats.org/officeDocument/2006/relationships" xmlns:w="http://schemas.openxmlformats.org/wordprocessingml/2006/main" xmlns:w14="http://schemas.microsoft.com/office/word/2010/wordml" xmlns:w15="http://schemas.microsoft.com/office/word/2012/wordml" mc:Ignorable="w14 w15">
   <w:docDefaults>
     <w:rPrDefault>
       <w:rPr>
@@ -8340,7 +8455,7 @@
       </w:pPr>
     </w:pPrDefault>
   </w:docDefaults>
-  <w:latentStyles w:defLockedState="0" w:defUIPriority="99" w:defSemiHidden="0" w:defUnhideWhenUsed="0" w:defQFormat="0" w:count="375">
+  <w:latentStyles w:defLockedState="0" w:defUIPriority="99" w:defSemiHidden="0" w:defUnhideWhenUsed="0" w:defQFormat="0" w:count="382">
     <w:lsdException w:name="Normal" w:uiPriority="0" w:qFormat="1"/>
     <w:lsdException w:name="heading 1" w:uiPriority="9" w:qFormat="1"/>
     <w:lsdException w:name="heading 2" w:semiHidden="1" w:uiPriority="9" w:unhideWhenUsed="1" w:qFormat="1"/>
@@ -8714,8 +8829,6 @@
     <w:lsdException w:name="List Table 7 Colorful Accent 6" w:uiPriority="52"/>
     <w:lsdException w:name="Mention" w:semiHidden="1" w:unhideWhenUsed="1"/>
     <w:lsdException w:name="Smart Hyperlink" w:semiHidden="1" w:unhideWhenUsed="1"/>
-    <w:lsdException w:name="Hashtag" w:semiHidden="1" w:unhideWhenUsed="1"/>
-    <w:lsdException w:name="Unresolved Mention" w:semiHidden="1" w:unhideWhenUsed="1"/>
   </w:latentStyles>
   <w:style w:type="paragraph" w:default="1" w:styleId="Normal">
     <w:name w:val="Normal"/>
@@ -8890,7 +9003,9 @@
       <w:tblStyleRowBandSize w:val="1"/>
       <w:tblStyleColBandSize w:val="1"/>
       <w:tblCellMar>
+        <w:top w:w="0" w:type="dxa"/>
         <w:left w:w="70" w:type="dxa"/>
+        <w:bottom w:w="0" w:type="dxa"/>
         <w:right w:w="70" w:type="dxa"/>
       </w:tblCellMar>
     </w:tblPr>
@@ -8901,7 +9016,9 @@
       <w:tblStyleRowBandSize w:val="1"/>
       <w:tblStyleColBandSize w:val="1"/>
       <w:tblCellMar>
+        <w:top w:w="0" w:type="dxa"/>
         <w:left w:w="108" w:type="dxa"/>
+        <w:bottom w:w="0" w:type="dxa"/>
         <w:right w:w="108" w:type="dxa"/>
       </w:tblCellMar>
     </w:tblPr>
@@ -8912,7 +9029,9 @@
       <w:tblStyleRowBandSize w:val="1"/>
       <w:tblStyleColBandSize w:val="1"/>
       <w:tblCellMar>
+        <w:top w:w="0" w:type="dxa"/>
         <w:left w:w="70" w:type="dxa"/>
+        <w:bottom w:w="0" w:type="dxa"/>
         <w:right w:w="70" w:type="dxa"/>
       </w:tblCellMar>
     </w:tblPr>
@@ -9283,7 +9402,7 @@
 </file>
 
 <file path=customXml/itemProps1.xml><?xml version="1.0" encoding="utf-8"?>
-<ds:datastoreItem xmlns:ds="http://schemas.openxmlformats.org/officeDocument/2006/customXml" ds:itemID="{5E317E11-522D-43EB-8321-B26C9764AFA1}">
+<ds:datastoreItem xmlns:ds="http://schemas.openxmlformats.org/officeDocument/2006/customXml" ds:itemID="{D313A87F-B3E8-7546-AB82-EEDC17C697D2}">
   <ds:schemaRefs>
     <ds:schemaRef ds:uri="http://schemas.openxmlformats.org/officeDocument/2006/bibliography"/>
   </ds:schemaRefs>

</xml_diff>

<commit_message>
Doc de visao aparentemente pronto
</commit_message>
<xml_diff>
--- a/Documento de Visão Geral do Projeto/Documento de Visão.docx
+++ b/Documento de Visão Geral do Projeto/Documento de Visão.docx
@@ -2,10 +2,7 @@
 <file path=word/document.xml><?xml version="1.0" encoding="utf-8"?>
 <w:document xmlns:wpc="http://schemas.microsoft.com/office/word/2010/wordprocessingCanvas" xmlns:mo="http://schemas.microsoft.com/office/mac/office/2008/main" xmlns:mc="http://schemas.openxmlformats.org/markup-compatibility/2006" xmlns:mv="urn:schemas-microsoft-com:mac:vml" xmlns:o="urn:schemas-microsoft-com:office:office" xmlns:r="http://schemas.openxmlformats.org/officeDocument/2006/relationships" xmlns:m="http://schemas.openxmlformats.org/officeDocument/2006/math" xmlns:v="urn:schemas-microsoft-com:vml" xmlns:wp14="http://schemas.microsoft.com/office/word/2010/wordprocessingDrawing" xmlns:wp="http://schemas.openxmlformats.org/drawingml/2006/wordprocessingDrawing" xmlns:w10="urn:schemas-microsoft-com:office:word" xmlns:w="http://schemas.openxmlformats.org/wordprocessingml/2006/main" xmlns:w14="http://schemas.microsoft.com/office/word/2010/wordml" xmlns:w15="http://schemas.microsoft.com/office/word/2012/wordml" xmlns:wpg="http://schemas.microsoft.com/office/word/2010/wordprocessingGroup" xmlns:wpi="http://schemas.microsoft.com/office/word/2010/wordprocessingInk" xmlns:wne="http://schemas.microsoft.com/office/word/2006/wordml" xmlns:wps="http://schemas.microsoft.com/office/word/2010/wordprocessingShape" mc:Ignorable="w14 w15 wp14">
   <w:body>
-    <w:p>
-      <w:bookmarkStart w:id="0" w:name="_GoBack"/>
-      <w:bookmarkEnd w:id="0"/>
-    </w:p>
+    <w:p/>
     <w:tbl>
       <w:tblPr>
         <w:tblStyle w:val="a"/>
@@ -288,21 +285,13 @@
               <w:rPr>
                 <w:b/>
               </w:rPr>
-              <w:t xml:space="preserve">Diana Maria da </w:t>
+              <w:t>Diana Maria da Câ</w:t>
             </w:r>
-            <w:proofErr w:type="spellStart"/>
             <w:r>
               <w:rPr>
                 <w:b/>
               </w:rPr>
-              <w:t>Camara</w:t>
-            </w:r>
-            <w:proofErr w:type="spellEnd"/>
-            <w:r>
-              <w:rPr>
-                <w:b/>
-              </w:rPr>
-              <w:t xml:space="preserve"> </w:t>
+              <w:t xml:space="preserve">mara </w:t>
             </w:r>
             <w:proofErr w:type="spellStart"/>
             <w:r>
@@ -381,8 +370,8 @@
           <w:szCs w:val="24"/>
         </w:rPr>
       </w:pPr>
-      <w:bookmarkStart w:id="1" w:name="_gjdgxs" w:colFirst="0" w:colLast="0"/>
-      <w:bookmarkEnd w:id="1"/>
+      <w:bookmarkStart w:id="0" w:name="_gjdgxs" w:colFirst="0" w:colLast="0"/>
+      <w:bookmarkEnd w:id="0"/>
     </w:p>
     <w:p>
       <w:pPr>
@@ -460,8 +449,8 @@
           <w:color w:val="000000"/>
         </w:rPr>
       </w:pPr>
-      <w:bookmarkStart w:id="2" w:name="_30j0zll" w:colFirst="0" w:colLast="0"/>
-      <w:bookmarkEnd w:id="2"/>
+      <w:bookmarkStart w:id="1" w:name="_30j0zll" w:colFirst="0" w:colLast="0"/>
+      <w:bookmarkEnd w:id="1"/>
     </w:p>
     <w:p>
       <w:pPr>
@@ -558,8 +547,8 @@
           <w:color w:val="000000"/>
         </w:rPr>
       </w:pPr>
-      <w:bookmarkStart w:id="3" w:name="_1fob9te" w:colFirst="0" w:colLast="0"/>
-      <w:bookmarkEnd w:id="3"/>
+      <w:bookmarkStart w:id="2" w:name="_1fob9te" w:colFirst="0" w:colLast="0"/>
+      <w:bookmarkEnd w:id="2"/>
     </w:p>
     <w:p>
       <w:pPr>
@@ -1183,8 +1172,8 @@
           <w:color w:val="000000"/>
         </w:rPr>
       </w:pPr>
-      <w:bookmarkStart w:id="4" w:name="_2et92p0" w:colFirst="0" w:colLast="0"/>
-      <w:bookmarkEnd w:id="4"/>
+      <w:bookmarkStart w:id="3" w:name="_2et92p0" w:colFirst="0" w:colLast="0"/>
+      <w:bookmarkEnd w:id="3"/>
     </w:p>
     <w:p>
       <w:pPr>
@@ -1495,8 +1484,8 @@
           <w:color w:val="000000"/>
         </w:rPr>
       </w:pPr>
-      <w:bookmarkStart w:id="5" w:name="_tyjcwt" w:colFirst="0" w:colLast="0"/>
-      <w:bookmarkEnd w:id="5"/>
+      <w:bookmarkStart w:id="4" w:name="_tyjcwt" w:colFirst="0" w:colLast="0"/>
+      <w:bookmarkEnd w:id="4"/>
     </w:p>
     <w:p>
       <w:pPr>
@@ -1517,8 +1506,8 @@
           <w:szCs w:val="24"/>
         </w:rPr>
       </w:pPr>
-      <w:bookmarkStart w:id="6" w:name="_3dy6vkm" w:colFirst="0" w:colLast="0"/>
-      <w:bookmarkEnd w:id="6"/>
+      <w:bookmarkStart w:id="5" w:name="_3dy6vkm" w:colFirst="0" w:colLast="0"/>
+      <w:bookmarkEnd w:id="5"/>
       <w:r>
         <w:rPr>
           <w:b/>
@@ -1991,8 +1980,8 @@
           <w:szCs w:val="24"/>
         </w:rPr>
       </w:pPr>
-      <w:bookmarkStart w:id="7" w:name="_17dp8vu" w:colFirst="0" w:colLast="0"/>
-      <w:bookmarkEnd w:id="7"/>
+      <w:bookmarkStart w:id="6" w:name="_17dp8vu" w:colFirst="0" w:colLast="0"/>
+      <w:bookmarkEnd w:id="6"/>
       <w:r>
         <w:rPr>
           <w:b/>
@@ -2994,6 +2983,129 @@
           <w:color w:val="000000"/>
         </w:rPr>
         <w:t xml:space="preserve"> 6) ao documento de Visão do Projeto</w:t>
+      </w:r>
+    </w:p>
+    <w:p>
+      <w:pPr>
+        <w:keepLines/>
+        <w:widowControl/>
+        <w:pBdr>
+          <w:top w:val="nil"/>
+          <w:left w:val="nil"/>
+          <w:bottom w:val="nil"/>
+          <w:right w:val="nil"/>
+          <w:between w:val="nil"/>
+        </w:pBdr>
+        <w:spacing w:before="60" w:after="60"/>
+        <w:ind w:left="3096" w:right="45" w:hanging="216"/>
+        <w:jc w:val="both"/>
+        <w:rPr>
+          <w:b/>
+          <w:i/>
+          <w:color w:val="000000"/>
+          <w:highlight w:val="yellow"/>
+          <w:u w:val="single"/>
+        </w:rPr>
+      </w:pPr>
+    </w:p>
+    <w:p>
+      <w:pPr>
+        <w:keepLines/>
+        <w:widowControl/>
+        <w:pBdr>
+          <w:top w:val="nil"/>
+          <w:left w:val="nil"/>
+          <w:bottom w:val="nil"/>
+          <w:right w:val="nil"/>
+          <w:between w:val="nil"/>
+        </w:pBdr>
+        <w:spacing w:before="60" w:after="60"/>
+        <w:ind w:left="3096" w:right="45" w:hanging="216"/>
+        <w:jc w:val="both"/>
+        <w:rPr>
+          <w:b/>
+          <w:i/>
+          <w:color w:val="000000"/>
+          <w:highlight w:val="yellow"/>
+          <w:u w:val="single"/>
+        </w:rPr>
+      </w:pPr>
+      <w:r>
+        <w:rPr>
+          <w:b/>
+          <w:i/>
+          <w:color w:val="000000"/>
+          <w:highlight w:val="yellow"/>
+          <w:u w:val="single"/>
+        </w:rPr>
+        <w:t>Diagrama de Sequências</w:t>
+      </w:r>
+      <w:r>
+        <w:rPr>
+          <w:b/>
+          <w:i/>
+          <w:color w:val="000000"/>
+          <w:highlight w:val="yellow"/>
+          <w:u w:val="single"/>
+        </w:rPr>
+        <w:t>:</w:t>
+      </w:r>
+    </w:p>
+    <w:p>
+      <w:pPr>
+        <w:keepLines/>
+        <w:widowControl/>
+        <w:pBdr>
+          <w:top w:val="nil"/>
+          <w:left w:val="nil"/>
+          <w:bottom w:val="nil"/>
+          <w:right w:val="nil"/>
+          <w:between w:val="nil"/>
+        </w:pBdr>
+        <w:spacing w:before="60" w:after="60"/>
+        <w:ind w:right="45"/>
+        <w:jc w:val="both"/>
+        <w:rPr>
+          <w:color w:val="000000"/>
+        </w:rPr>
+      </w:pPr>
+      <w:r>
+        <w:rPr>
+          <w:color w:val="000000"/>
+        </w:rPr>
+        <w:t>O</w:t>
+      </w:r>
+      <w:r>
+        <w:rPr>
+          <w:color w:val="000000"/>
+        </w:rPr>
+        <w:t xml:space="preserve"> diagrama de sequências</w:t>
+      </w:r>
+      <w:r>
+        <w:rPr>
+          <w:color w:val="000000"/>
+        </w:rPr>
+        <w:t xml:space="preserve"> estará anexo (</w:t>
+      </w:r>
+      <w:proofErr w:type="spellStart"/>
+      <w:r>
+        <w:rPr>
+          <w:color w:val="000000"/>
+        </w:rPr>
+        <w:t>Anexo</w:t>
+      </w:r>
+      <w:proofErr w:type="spellEnd"/>
+      <w:r>
+        <w:rPr>
+          <w:color w:val="000000"/>
+        </w:rPr>
+        <w:t xml:space="preserve"> 7</w:t>
+      </w:r>
+      <w:r>
+        <w:rPr>
+          <w:color w:val="000000"/>
+        </w:rPr>
+        <w:t>) ao documento de Visão do Projeto</w:t>
       </w:r>
     </w:p>
     <w:p>
@@ -3640,8 +3752,8 @@
       </w:tr>
     </w:tbl>
     <w:p>
-      <w:bookmarkStart w:id="8" w:name="_3rdcrjn" w:colFirst="0" w:colLast="0"/>
-      <w:bookmarkEnd w:id="8"/>
+      <w:bookmarkStart w:id="7" w:name="_3rdcrjn" w:colFirst="0" w:colLast="0"/>
+      <w:bookmarkEnd w:id="7"/>
     </w:p>
     <w:p/>
     <w:p/>
@@ -5022,11 +5134,180 @@
     </w:p>
     <w:p>
       <w:pPr>
+        <w:jc w:val="center"/>
         <w:rPr>
           <w:sz w:val="80"/>
           <w:szCs w:val="80"/>
         </w:rPr>
       </w:pPr>
+    </w:p>
+    <w:p>
+      <w:pPr>
+        <w:jc w:val="center"/>
+        <w:rPr>
+          <w:sz w:val="80"/>
+          <w:szCs w:val="80"/>
+        </w:rPr>
+      </w:pPr>
+    </w:p>
+    <w:p>
+      <w:pPr>
+        <w:jc w:val="center"/>
+        <w:rPr>
+          <w:sz w:val="80"/>
+          <w:szCs w:val="80"/>
+        </w:rPr>
+      </w:pPr>
+    </w:p>
+    <w:p>
+      <w:pPr>
+        <w:jc w:val="center"/>
+        <w:rPr>
+          <w:sz w:val="21"/>
+          <w:szCs w:val="80"/>
+        </w:rPr>
+      </w:pPr>
+    </w:p>
+    <w:p>
+      <w:pPr>
+        <w:jc w:val="center"/>
+        <w:rPr>
+          <w:sz w:val="21"/>
+          <w:szCs w:val="80"/>
+        </w:rPr>
+      </w:pPr>
+    </w:p>
+    <w:p>
+      <w:pPr>
+        <w:jc w:val="center"/>
+        <w:rPr>
+          <w:sz w:val="21"/>
+          <w:szCs w:val="80"/>
+        </w:rPr>
+      </w:pPr>
+    </w:p>
+    <w:p>
+      <w:pPr>
+        <w:rPr>
+          <w:sz w:val="16"/>
+          <w:szCs w:val="80"/>
+        </w:rPr>
+      </w:pPr>
+    </w:p>
+    <w:p>
+      <w:pPr>
+        <w:rPr>
+          <w:sz w:val="16"/>
+          <w:szCs w:val="80"/>
+        </w:rPr>
+      </w:pPr>
+    </w:p>
+    <w:p>
+      <w:pPr>
+        <w:jc w:val="center"/>
+        <w:rPr>
+          <w:sz w:val="80"/>
+          <w:szCs w:val="80"/>
+        </w:rPr>
+      </w:pPr>
+    </w:p>
+    <w:p>
+      <w:pPr>
+        <w:jc w:val="center"/>
+        <w:rPr>
+          <w:sz w:val="80"/>
+          <w:szCs w:val="80"/>
+        </w:rPr>
+      </w:pPr>
+    </w:p>
+    <w:p>
+      <w:pPr>
+        <w:jc w:val="center"/>
+        <w:rPr>
+          <w:sz w:val="80"/>
+          <w:szCs w:val="80"/>
+        </w:rPr>
+      </w:pPr>
+    </w:p>
+    <w:p>
+      <w:pPr>
+        <w:jc w:val="center"/>
+        <w:rPr>
+          <w:sz w:val="80"/>
+          <w:szCs w:val="80"/>
+        </w:rPr>
+      </w:pPr>
+    </w:p>
+    <w:p>
+      <w:pPr>
+        <w:jc w:val="center"/>
+        <w:rPr>
+          <w:sz w:val="80"/>
+          <w:szCs w:val="80"/>
+        </w:rPr>
+      </w:pPr>
+      <w:r>
+        <w:rPr>
+          <w:sz w:val="80"/>
+          <w:szCs w:val="80"/>
+        </w:rPr>
+        <w:t>Anexo 7</w:t>
+      </w:r>
+    </w:p>
+    <w:p>
+      <w:pPr>
+        <w:jc w:val="center"/>
+        <w:rPr>
+          <w:sz w:val="80"/>
+          <w:szCs w:val="80"/>
+        </w:rPr>
+      </w:pPr>
+    </w:p>
+    <w:p>
+      <w:pPr>
+        <w:jc w:val="center"/>
+        <w:rPr>
+          <w:sz w:val="80"/>
+          <w:szCs w:val="80"/>
+        </w:rPr>
+      </w:pPr>
+    </w:p>
+    <w:p>
+      <w:pPr>
+        <w:jc w:val="center"/>
+        <w:rPr>
+          <w:sz w:val="80"/>
+          <w:szCs w:val="80"/>
+        </w:rPr>
+      </w:pPr>
+    </w:p>
+    <w:p>
+      <w:pPr>
+        <w:jc w:val="center"/>
+        <w:rPr>
+          <w:sz w:val="80"/>
+          <w:szCs w:val="80"/>
+        </w:rPr>
+      </w:pPr>
+    </w:p>
+    <w:p>
+      <w:pPr>
+        <w:jc w:val="center"/>
+        <w:rPr>
+          <w:sz w:val="80"/>
+          <w:szCs w:val="80"/>
+        </w:rPr>
+      </w:pPr>
+    </w:p>
+    <w:p>
+      <w:pPr>
+        <w:rPr>
+          <w:sz w:val="80"/>
+          <w:szCs w:val="80"/>
+        </w:rPr>
+      </w:pPr>
+      <w:bookmarkStart w:id="8" w:name="_GoBack"/>
+      <w:bookmarkEnd w:id="8"/>
     </w:p>
     <w:sectPr>
       <w:footerReference w:type="default" r:id="rId9"/>
@@ -5180,7 +5461,7 @@
               <w:b/>
               <w:noProof/>
             </w:rPr>
-            <w:t>10</w:t>
+            <w:t>11</w:t>
           </w:r>
           <w:r>
             <w:rPr>
@@ -9402,7 +9683,7 @@
 </file>
 
 <file path=customXml/itemProps1.xml><?xml version="1.0" encoding="utf-8"?>
-<ds:datastoreItem xmlns:ds="http://schemas.openxmlformats.org/officeDocument/2006/customXml" ds:itemID="{D313A87F-B3E8-7546-AB82-EEDC17C697D2}">
+<ds:datastoreItem xmlns:ds="http://schemas.openxmlformats.org/officeDocument/2006/customXml" ds:itemID="{A1F1A799-9A1C-2645-A315-35A633D00AD2}">
   <ds:schemaRefs>
     <ds:schemaRef ds:uri="http://schemas.openxmlformats.org/officeDocument/2006/bibliography"/>
   </ds:schemaRefs>

</xml_diff>